<commit_message>
Correct typos in Module 6 Lab
</commit_message>
<xml_diff>
--- a/Module 6 Lab/QGIS 2.14/Module 6 Lab-NB.docx
+++ b/Module 6 Lab/QGIS 2.14/Module 6 Lab-NB.docx
@@ -537,7 +537,7 @@
         <w:pStyle w:val="BodyText"/>
       </w:pPr>
       <w:r>
-        <w:t xml:space="preserve">Your map should resemble the figure below.You can now distinguish the major arteries.</w:t>
+        <w:t xml:space="preserve">Your map should resemble the figure below. You can now distinguish the major arteries.</w:t>
       </w:r>
     </w:p>
     <w:p>
@@ -603,7 +603,19 @@
         </w:numPr>
       </w:pPr>
       <w:r>
-        <w:t xml:space="preserve">Save your map as Lab 6.qgs.</w:t>
+        <w:t xml:space="preserve">Save your map as</w:t>
+      </w:r>
+      <w:r>
+        <w:t xml:space="preserve"> </w:t>
+      </w:r>
+      <w:r>
+        <w:rPr>
+          <w:rStyle w:val="VerbatimChar"/>
+        </w:rPr>
+        <w:t xml:space="preserve">Lab 6.qgs</w:t>
+      </w:r>
+      <w:r>
+        <w:t xml:space="preserve">.</w:t>
       </w:r>
     </w:p>
     <w:p>
@@ -1909,7 +1921,7 @@
         <w:pStyle w:val="FirstParagraph"/>
       </w:pPr>
       <w:r>
-        <w:t xml:space="preserve">This tool will create a linear network of San Francisco streets and attach nodes representing the Police stations.Additionally, the tool itself has three tabs. Options, Output, and Manual. The Options tab is where you fill out your parameters before running the tool. When you run the tool, it will switch to the Output tab and you will see details about the running process. The Manual tab contains the documentation for the tool.</w:t>
+        <w:t xml:space="preserve">This tool will create a linear network of San Francisco streets and attach nodes representing the Police stations. Additionally, the tool itself has three tabs. Options, Output, and Manual. The Options tab is where you fill out your parameters before running the tool. When you run the tool, it will switch to the Output tab and you will see details about the running process. The Manual tab contains the documentation for the tool.</w:t>
       </w:r>
     </w:p>
     <w:p>
@@ -2948,7 +2960,7 @@
     </w:lvl>
   </w:abstractNum>
   <w:abstractNum w:abstractNumId="990">
-    <w:nsid w:val="3c5aaa05"/>
+    <w:nsid w:val="1bb9f0b5"/>
     <w:multiLevelType w:val="multilevel"/>
     <w:lvl w:ilvl="0">
       <w:numFmt w:val="bullet"/>
@@ -3029,7 +3041,7 @@
     </w:lvl>
   </w:abstractNum>
   <w:abstractNum w:abstractNumId="991">
-    <w:nsid w:val="9d19bd7a"/>
+    <w:nsid w:val="8582c764"/>
     <w:multiLevelType w:val="multilevel"/>
     <w:lvl w:ilvl="0">
       <w:numFmt w:val="bullet"/>
@@ -3110,7 +3122,7 @@
     </w:lvl>
   </w:abstractNum>
   <w:abstractNum w:abstractNumId="99411">
-    <w:nsid w:val="b1ead262"/>
+    <w:nsid w:val="c0af3e30"/>
     <w:multiLevelType w:val="multilevel"/>
     <w:lvl w:ilvl="0">
       <w:start w:val="1"/>
@@ -3197,11 +3209,11 @@
       </w:pPr>
     </w:lvl>
   </w:abstractNum>
-  <w:abstractNum w:abstractNumId="99415">
-    <w:nsid w:val="7ecfebc5"/>
+  <w:abstractNum w:abstractNumId="99414">
+    <w:nsid w:val="7702b343"/>
     <w:multiLevelType w:val="multilevel"/>
     <w:lvl w:ilvl="0">
-      <w:start w:val="5"/>
+      <w:start w:val="4"/>
       <w:numFmt w:val="decimal"/>
       <w:lvlText w:val="%1."/>
       <w:lvlJc w:val="left"/>
@@ -3213,7 +3225,7 @@
       </w:pPr>
     </w:lvl>
     <w:lvl w:ilvl="1">
-      <w:start w:val="5"/>
+      <w:start w:val="4"/>
       <w:numFmt w:val="decimal"/>
       <w:lvlText w:val="%2."/>
       <w:lvlJc w:val="left"/>
@@ -3225,7 +3237,7 @@
       </w:pPr>
     </w:lvl>
     <w:lvl w:ilvl="2">
-      <w:start w:val="5"/>
+      <w:start w:val="4"/>
       <w:numFmt w:val="decimal"/>
       <w:lvlText w:val="%3."/>
       <w:lvlJc w:val="left"/>
@@ -3237,7 +3249,7 @@
       </w:pPr>
     </w:lvl>
     <w:lvl w:ilvl="3">
-      <w:start w:val="5"/>
+      <w:start w:val="4"/>
       <w:numFmt w:val="decimal"/>
       <w:lvlText w:val="%4."/>
       <w:lvlJc w:val="left"/>
@@ -3249,7 +3261,7 @@
       </w:pPr>
     </w:lvl>
     <w:lvl w:ilvl="4">
-      <w:start w:val="5"/>
+      <w:start w:val="4"/>
       <w:numFmt w:val="decimal"/>
       <w:lvlText w:val="%5."/>
       <w:lvlJc w:val="left"/>
@@ -3261,7 +3273,7 @@
       </w:pPr>
     </w:lvl>
     <w:lvl w:ilvl="5">
-      <w:start w:val="5"/>
+      <w:start w:val="4"/>
       <w:numFmt w:val="decimal"/>
       <w:lvlText w:val="%6."/>
       <w:lvlJc w:val="left"/>
@@ -3273,7 +3285,7 @@
       </w:pPr>
     </w:lvl>
     <w:lvl w:ilvl="6">
-      <w:start w:val="5"/>
+      <w:start w:val="4"/>
       <w:numFmt w:val="decimal"/>
       <w:lvlText w:val="%7."/>
       <w:lvlJc w:val="left"/>
@@ -3286,7 +3298,7 @@
     </w:lvl>
   </w:abstractNum>
   <w:abstractNum w:abstractNumId="99711">
-    <w:nsid w:val="142e5ef5"/>
+    <w:nsid w:val="27a2b5ad"/>
     <w:multiLevelType w:val="multilevel"/>
     <w:lvl w:ilvl="0">
       <w:start w:val="1"/>
@@ -3374,7 +3386,7 @@
     </w:lvl>
   </w:abstractNum>
   <w:abstractNum w:abstractNumId="99418">
-    <w:nsid w:val="9d6818bb"/>
+    <w:nsid w:val="abf1b1e5"/>
     <w:multiLevelType w:val="multilevel"/>
     <w:lvl w:ilvl="0">
       <w:start w:val="8"/>
@@ -3462,7 +3474,7 @@
     </w:lvl>
   </w:abstractNum>
   <w:abstractNum w:abstractNumId="994112">
-    <w:nsid w:val="fc4ef811"/>
+    <w:nsid w:val="3ee9c2b9"/>
     <w:multiLevelType w:val="multilevel"/>
     <w:lvl w:ilvl="0">
       <w:start w:val="12"/>
@@ -3550,7 +3562,7 @@
     </w:lvl>
   </w:abstractNum>
   <w:abstractNum w:abstractNumId="994114">
-    <w:nsid w:val="83fba58c"/>
+    <w:nsid w:val="67580376"/>
     <w:multiLevelType w:val="multilevel"/>
     <w:lvl w:ilvl="0">
       <w:start w:val="14"/>
@@ -3638,7 +3650,7 @@
     </w:lvl>
   </w:abstractNum>
   <w:abstractNum w:abstractNumId="994116">
-    <w:nsid w:val="b2d5bbd5"/>
+    <w:nsid w:val="ea10fd6e"/>
     <w:multiLevelType w:val="multilevel"/>
     <w:lvl w:ilvl="0">
       <w:start w:val="16"/>
@@ -3726,7 +3738,7 @@
     </w:lvl>
   </w:abstractNum>
   <w:abstractNum w:abstractNumId="994119">
-    <w:nsid w:val="2f628d37"/>
+    <w:nsid w:val="b6594613"/>
     <w:multiLevelType w:val="multilevel"/>
     <w:lvl w:ilvl="0">
       <w:start w:val="19"/>
@@ -3814,7 +3826,7 @@
     </w:lvl>
   </w:abstractNum>
   <w:abstractNum w:abstractNumId="99413">
-    <w:nsid w:val="8c6173f5"/>
+    <w:nsid w:val="bdd731ef"/>
     <w:multiLevelType w:val="multilevel"/>
     <w:lvl w:ilvl="0">
       <w:start w:val="3"/>
@@ -3901,11 +3913,11 @@
       </w:pPr>
     </w:lvl>
   </w:abstractNum>
-  <w:abstractNum w:abstractNumId="99414">
-    <w:nsid w:val="63aa3e17"/>
+  <w:abstractNum w:abstractNumId="99415">
+    <w:nsid w:val="a0ade241"/>
     <w:multiLevelType w:val="multilevel"/>
     <w:lvl w:ilvl="0">
-      <w:start w:val="4"/>
+      <w:start w:val="5"/>
       <w:numFmt w:val="decimal"/>
       <w:lvlText w:val="%1."/>
       <w:lvlJc w:val="left"/>
@@ -3917,7 +3929,7 @@
       </w:pPr>
     </w:lvl>
     <w:lvl w:ilvl="1">
-      <w:start w:val="4"/>
+      <w:start w:val="5"/>
       <w:numFmt w:val="decimal"/>
       <w:lvlText w:val="%2."/>
       <w:lvlJc w:val="left"/>
@@ -3929,7 +3941,7 @@
       </w:pPr>
     </w:lvl>
     <w:lvl w:ilvl="2">
-      <w:start w:val="4"/>
+      <w:start w:val="5"/>
       <w:numFmt w:val="decimal"/>
       <w:lvlText w:val="%3."/>
       <w:lvlJc w:val="left"/>
@@ -3941,7 +3953,7 @@
       </w:pPr>
     </w:lvl>
     <w:lvl w:ilvl="3">
-      <w:start w:val="4"/>
+      <w:start w:val="5"/>
       <w:numFmt w:val="decimal"/>
       <w:lvlText w:val="%4."/>
       <w:lvlJc w:val="left"/>
@@ -3953,7 +3965,7 @@
       </w:pPr>
     </w:lvl>
     <w:lvl w:ilvl="4">
-      <w:start w:val="4"/>
+      <w:start w:val="5"/>
       <w:numFmt w:val="decimal"/>
       <w:lvlText w:val="%5."/>
       <w:lvlJc w:val="left"/>
@@ -3965,7 +3977,7 @@
       </w:pPr>
     </w:lvl>
     <w:lvl w:ilvl="5">
-      <w:start w:val="4"/>
+      <w:start w:val="5"/>
       <w:numFmt w:val="decimal"/>
       <w:lvlText w:val="%6."/>
       <w:lvlJc w:val="left"/>
@@ -3977,7 +3989,7 @@
       </w:pPr>
     </w:lvl>
     <w:lvl w:ilvl="6">
-      <w:start w:val="4"/>
+      <w:start w:val="5"/>
       <w:numFmt w:val="decimal"/>
       <w:lvlText w:val="%7."/>
       <w:lvlJc w:val="left"/>
@@ -3990,7 +4002,7 @@
     </w:lvl>
   </w:abstractNum>
   <w:abstractNum w:abstractNumId="99416">
-    <w:nsid w:val="a133405c"/>
+    <w:nsid w:val="ce505300"/>
     <w:multiLevelType w:val="multilevel"/>
     <w:lvl w:ilvl="0">
       <w:start w:val="6"/>
@@ -4078,7 +4090,7 @@
     </w:lvl>
   </w:abstractNum>
   <w:abstractNum w:abstractNumId="99419">
-    <w:nsid w:val="8eb9bc73"/>
+    <w:nsid w:val="a1493445"/>
     <w:multiLevelType w:val="multilevel"/>
     <w:lvl w:ilvl="0">
       <w:start w:val="9"/>
@@ -4166,7 +4178,7 @@
     </w:lvl>
   </w:abstractNum>
   <w:abstractNum w:abstractNumId="994110">
-    <w:nsid w:val="d8d3caf1"/>
+    <w:nsid w:val="d5fb670e"/>
     <w:multiLevelType w:val="multilevel"/>
     <w:lvl w:ilvl="0">
       <w:start w:val="10"/>
@@ -4254,7 +4266,7 @@
     </w:lvl>
   </w:abstractNum>
   <w:abstractNum w:abstractNumId="994111">
-    <w:nsid w:val="77a9b88a"/>
+    <w:nsid w:val="f4752d9e"/>
     <w:multiLevelType w:val="multilevel"/>
     <w:lvl w:ilvl="0">
       <w:start w:val="11"/>
@@ -4342,7 +4354,7 @@
     </w:lvl>
   </w:abstractNum>
   <w:abstractNum w:abstractNumId="994117">
-    <w:nsid w:val="b80bc034"/>
+    <w:nsid w:val="77d30adb"/>
     <w:multiLevelType w:val="multilevel"/>
     <w:lvl w:ilvl="0">
       <w:start w:val="17"/>
@@ -4463,27 +4475,27 @@
     </w:lvlOverride>
   </w:num>
   <w:num w:numId="1003">
-    <w:abstractNumId w:val="99415"/>
+    <w:abstractNumId w:val="99414"/>
     <w:lvlOverride w:ilvl="0">
-      <w:startOverride w:val="5"/>
+      <w:startOverride w:val="4"/>
     </w:lvlOverride>
     <w:lvlOverride w:ilvl="1">
-      <w:startOverride w:val="5"/>
+      <w:startOverride w:val="4"/>
     </w:lvlOverride>
     <w:lvlOverride w:ilvl="2">
-      <w:startOverride w:val="5"/>
+      <w:startOverride w:val="4"/>
     </w:lvlOverride>
     <w:lvlOverride w:ilvl="3">
-      <w:startOverride w:val="5"/>
+      <w:startOverride w:val="4"/>
     </w:lvlOverride>
     <w:lvlOverride w:ilvl="4">
-      <w:startOverride w:val="5"/>
+      <w:startOverride w:val="4"/>
     </w:lvlOverride>
     <w:lvlOverride w:ilvl="5">
-      <w:startOverride w:val="5"/>
+      <w:startOverride w:val="4"/>
     </w:lvlOverride>
     <w:lvlOverride w:ilvl="6">
-      <w:startOverride w:val="5"/>
+      <w:startOverride w:val="4"/>
     </w:lvlOverride>
   </w:num>
   <w:num w:numId="1004">

</xml_diff>